<commit_message>
Fixed Issues in processing script - CC
</commit_message>
<xml_diff>
--- a/code/processing_code/Data_Exploration.docx
+++ b/code/processing_code/Data_Exploration.docx
@@ -238,16 +238,16 @@
         <w:rPr>
           <w:rStyle w:val="VerbatimChar"/>
         </w:rPr>
-        <w:t xml:space="preserve">## v tibble  3.1.3     v stringr 1.4.0</w:t>
-      </w:r>
-      <w:r>
-        <w:br/>
-      </w:r>
-      <w:r>
-        <w:rPr>
-          <w:rStyle w:val="VerbatimChar"/>
-        </w:rPr>
-        <w:t xml:space="preserve">## v tidyr   1.1.3     v forcats 0.5.1</w:t>
+        <w:t xml:space="preserve">## v tibble  3.1.5     v stringr 1.4.0</w:t>
+      </w:r>
+      <w:r>
+        <w:br/>
+      </w:r>
+      <w:r>
+        <w:rPr>
+          <w:rStyle w:val="VerbatimChar"/>
+        </w:rPr>
+        <w:t xml:space="preserve">## v tidyr   1.1.4     v forcats 0.5.1</w:t>
       </w:r>
       <w:r>
         <w:br/>
@@ -353,6 +353,234 @@
         <w:rPr>
           <w:rStyle w:val="NormalTok"/>
         </w:rPr>
+        <w:t xml:space="preserve">MIDO_location </w:t>
+      </w:r>
+      <w:r>
+        <w:rPr>
+          <w:rStyle w:val="OtherTok"/>
+        </w:rPr>
+        <w:t xml:space="preserve">&lt;-</w:t>
+      </w:r>
+      <w:r>
+        <w:rPr>
+          <w:rStyle w:val="NormalTok"/>
+        </w:rPr>
+        <w:t xml:space="preserve"> here</w:t>
+      </w:r>
+      <w:r>
+        <w:rPr>
+          <w:rStyle w:val="SpecialCharTok"/>
+        </w:rPr>
+        <w:t xml:space="preserve">::</w:t>
+      </w:r>
+      <w:r>
+        <w:rPr>
+          <w:rStyle w:val="FunctionTok"/>
+        </w:rPr>
+        <w:t xml:space="preserve">here</w:t>
+      </w:r>
+      <w:r>
+        <w:rPr>
+          <w:rStyle w:val="NormalTok"/>
+        </w:rPr>
+        <w:t xml:space="preserve">(</w:t>
+      </w:r>
+      <w:r>
+        <w:rPr>
+          <w:rStyle w:val="StringTok"/>
+        </w:rPr>
+        <w:t xml:space="preserve">"data"</w:t>
+      </w:r>
+      <w:r>
+        <w:rPr>
+          <w:rStyle w:val="NormalTok"/>
+        </w:rPr>
+        <w:t xml:space="preserve">,</w:t>
+      </w:r>
+      <w:r>
+        <w:rPr>
+          <w:rStyle w:val="StringTok"/>
+        </w:rPr>
+        <w:t xml:space="preserve">"processed_data"</w:t>
+      </w:r>
+      <w:r>
+        <w:rPr>
+          <w:rStyle w:val="NormalTok"/>
+        </w:rPr>
+        <w:t xml:space="preserve">,</w:t>
+      </w:r>
+      <w:r>
+        <w:rPr>
+          <w:rStyle w:val="StringTok"/>
+        </w:rPr>
+        <w:t xml:space="preserve">"MIDO.RDS"</w:t>
+      </w:r>
+      <w:r>
+        <w:rPr>
+          <w:rStyle w:val="NormalTok"/>
+        </w:rPr>
+        <w:t xml:space="preserve">)</w:t>
+      </w:r>
+      <w:r>
+        <w:br/>
+      </w:r>
+      <w:r>
+        <w:rPr>
+          <w:rStyle w:val="NormalTok"/>
+        </w:rPr>
+        <w:t xml:space="preserve">NORO_location </w:t>
+      </w:r>
+      <w:r>
+        <w:rPr>
+          <w:rStyle w:val="OtherTok"/>
+        </w:rPr>
+        <w:t xml:space="preserve">&lt;-</w:t>
+      </w:r>
+      <w:r>
+        <w:rPr>
+          <w:rStyle w:val="NormalTok"/>
+        </w:rPr>
+        <w:t xml:space="preserve"> here</w:t>
+      </w:r>
+      <w:r>
+        <w:rPr>
+          <w:rStyle w:val="SpecialCharTok"/>
+        </w:rPr>
+        <w:t xml:space="preserve">::</w:t>
+      </w:r>
+      <w:r>
+        <w:rPr>
+          <w:rStyle w:val="FunctionTok"/>
+        </w:rPr>
+        <w:t xml:space="preserve">here</w:t>
+      </w:r>
+      <w:r>
+        <w:rPr>
+          <w:rStyle w:val="NormalTok"/>
+        </w:rPr>
+        <w:t xml:space="preserve">(</w:t>
+      </w:r>
+      <w:r>
+        <w:rPr>
+          <w:rStyle w:val="StringTok"/>
+        </w:rPr>
+        <w:t xml:space="preserve">"data"</w:t>
+      </w:r>
+      <w:r>
+        <w:rPr>
+          <w:rStyle w:val="NormalTok"/>
+        </w:rPr>
+        <w:t xml:space="preserve">,</w:t>
+      </w:r>
+      <w:r>
+        <w:rPr>
+          <w:rStyle w:val="StringTok"/>
+        </w:rPr>
+        <w:t xml:space="preserve">"processed_data"</w:t>
+      </w:r>
+      <w:r>
+        <w:rPr>
+          <w:rStyle w:val="NormalTok"/>
+        </w:rPr>
+        <w:t xml:space="preserve">,</w:t>
+      </w:r>
+      <w:r>
+        <w:rPr>
+          <w:rStyle w:val="StringTok"/>
+        </w:rPr>
+        <w:t xml:space="preserve">"NORO.RDS"</w:t>
+      </w:r>
+      <w:r>
+        <w:rPr>
+          <w:rStyle w:val="NormalTok"/>
+        </w:rPr>
+        <w:t xml:space="preserve">)</w:t>
+      </w:r>
+      <w:r>
+        <w:br/>
+      </w:r>
+      <w:r>
+        <w:rPr>
+          <w:rStyle w:val="NormalTok"/>
+        </w:rPr>
+        <w:t xml:space="preserve">BICO_location </w:t>
+      </w:r>
+      <w:r>
+        <w:rPr>
+          <w:rStyle w:val="OtherTok"/>
+        </w:rPr>
+        <w:t xml:space="preserve">&lt;-</w:t>
+      </w:r>
+      <w:r>
+        <w:rPr>
+          <w:rStyle w:val="NormalTok"/>
+        </w:rPr>
+        <w:t xml:space="preserve"> here</w:t>
+      </w:r>
+      <w:r>
+        <w:rPr>
+          <w:rStyle w:val="SpecialCharTok"/>
+        </w:rPr>
+        <w:t xml:space="preserve">::</w:t>
+      </w:r>
+      <w:r>
+        <w:rPr>
+          <w:rStyle w:val="FunctionTok"/>
+        </w:rPr>
+        <w:t xml:space="preserve">here</w:t>
+      </w:r>
+      <w:r>
+        <w:rPr>
+          <w:rStyle w:val="NormalTok"/>
+        </w:rPr>
+        <w:t xml:space="preserve">(</w:t>
+      </w:r>
+      <w:r>
+        <w:rPr>
+          <w:rStyle w:val="StringTok"/>
+        </w:rPr>
+        <w:t xml:space="preserve">"data"</w:t>
+      </w:r>
+      <w:r>
+        <w:rPr>
+          <w:rStyle w:val="NormalTok"/>
+        </w:rPr>
+        <w:t xml:space="preserve">,</w:t>
+      </w:r>
+      <w:r>
+        <w:rPr>
+          <w:rStyle w:val="StringTok"/>
+        </w:rPr>
+        <w:t xml:space="preserve">"processed_data"</w:t>
+      </w:r>
+      <w:r>
+        <w:rPr>
+          <w:rStyle w:val="NormalTok"/>
+        </w:rPr>
+        <w:t xml:space="preserve">,</w:t>
+      </w:r>
+      <w:r>
+        <w:rPr>
+          <w:rStyle w:val="StringTok"/>
+        </w:rPr>
+        <w:t xml:space="preserve">"BICO.RDS"</w:t>
+      </w:r>
+      <w:r>
+        <w:rPr>
+          <w:rStyle w:val="NormalTok"/>
+        </w:rPr>
+        <w:t xml:space="preserve">)</w:t>
+      </w:r>
+      <w:r>
+        <w:br/>
+      </w:r>
+      <w:r>
+        <w:br/>
+      </w:r>
+      <w:r>
+        <w:rPr>
+          <w:rStyle w:val="NormalTok"/>
+        </w:rPr>
         <w:t xml:space="preserve">MIDO </w:t>
       </w:r>
       <w:r>
@@ -377,19 +605,7 @@
         <w:rPr>
           <w:rStyle w:val="NormalTok"/>
         </w:rPr>
-        <w:t xml:space="preserve">(</w:t>
-      </w:r>
-      <w:r>
-        <w:rPr>
-          <w:rStyle w:val="StringTok"/>
-        </w:rPr>
-        <w:t xml:space="preserve">"../../data/processed_data/MIDO.rds"</w:t>
-      </w:r>
-      <w:r>
-        <w:rPr>
-          <w:rStyle w:val="NormalTok"/>
-        </w:rPr>
-        <w:t xml:space="preserve">)</w:t>
+        <w:t xml:space="preserve">(MIDO_location)</w:t>
       </w:r>
       <w:r>
         <w:br/>
@@ -422,19 +638,7 @@
         <w:rPr>
           <w:rStyle w:val="NormalTok"/>
         </w:rPr>
-        <w:t xml:space="preserve">(</w:t>
-      </w:r>
-      <w:r>
-        <w:rPr>
-          <w:rStyle w:val="StringTok"/>
-        </w:rPr>
-        <w:t xml:space="preserve">"../../data/processed_data/NORO.rds"</w:t>
-      </w:r>
-      <w:r>
-        <w:rPr>
-          <w:rStyle w:val="NormalTok"/>
-        </w:rPr>
-        <w:t xml:space="preserve">)</w:t>
+        <w:t xml:space="preserve">(NORO_location)</w:t>
       </w:r>
       <w:r>
         <w:br/>
@@ -467,39 +671,7 @@
         <w:rPr>
           <w:rStyle w:val="NormalTok"/>
         </w:rPr>
-        <w:t xml:space="preserve">(</w:t>
-      </w:r>
-      <w:r>
-        <w:rPr>
-          <w:rStyle w:val="StringTok"/>
-        </w:rPr>
-        <w:t xml:space="preserve">"../../data/processed_data/BICO.rds"</w:t>
-      </w:r>
-      <w:r>
-        <w:rPr>
-          <w:rStyle w:val="NormalTok"/>
-        </w:rPr>
-        <w:t xml:space="preserve">)</w:t>
-      </w:r>
-    </w:p>
-    <w:p>
-      <w:pPr>
-        <w:pStyle w:val="FirstParagraph"/>
-      </w:pPr>
-      <w:r>
-        <w:t xml:space="preserve">&lt;- source(</w:t>
-      </w:r>
-      <w:r>
-        <w:t xml:space="preserve">“</w:t>
-      </w:r>
-      <w:r>
-        <w:t xml:space="preserve">processingscript.R</w:t>
-      </w:r>
-      <w:r>
-        <w:t xml:space="preserve">”</w:t>
-      </w:r>
-      <w:r>
-        <w:t xml:space="preserve">, local = knitr::knit_global())</w:t>
+        <w:t xml:space="preserve">(BICO_location)</w:t>
       </w:r>
     </w:p>
     <w:bookmarkEnd w:id="21"/>

</xml_diff>

<commit_message>
Peer Review- Dawson Dobash to Carter Coleman
</commit_message>
<xml_diff>
--- a/code/processing_code/Data_Exploration.docx
+++ b/code/processing_code/Data_Exploration.docx
@@ -38,7 +38,7 @@
         <w:t xml:space="preserve">10/7/2021</w:t>
       </w:r>
     </w:p>
-    <w:bookmarkStart w:id="126" w:name="X99549c8158121b2abb779cb6389c7a4bd532f09"/>
+    <w:bookmarkStart w:id="127" w:name="X99549c8158121b2abb779cb6389c7a4bd532f09"/>
     <w:p>
       <w:pPr>
         <w:pStyle w:val="Heading1"/>
@@ -86,6 +86,12 @@
         </w:rPr>
         <w:t xml:space="preserve">(dplyr) </w:t>
       </w:r>
+      <w:r>
+        <w:rPr>
+          <w:rStyle w:val="CommentTok"/>
+        </w:rPr>
+        <w:t xml:space="preserve">#data manipulation</w:t>
+      </w:r>
     </w:p>
     <w:p>
       <w:pPr>
@@ -179,7 +185,13 @@
         <w:rPr>
           <w:rStyle w:val="NormalTok"/>
         </w:rPr>
-        <w:t xml:space="preserve">(here)</w:t>
+        <w:t xml:space="preserve">(here) </w:t>
+      </w:r>
+      <w:r>
+        <w:rPr>
+          <w:rStyle w:val="CommentTok"/>
+        </w:rPr>
+        <w:t xml:space="preserve">#setting pathways for saving files</w:t>
       </w:r>
     </w:p>
     <w:p>
@@ -190,7 +202,7 @@
         <w:rPr>
           <w:rStyle w:val="VerbatimChar"/>
         </w:rPr>
-        <w:t xml:space="preserve">## here() starts at C:/Data/Github/MADA/CARTERCOLEMAN_MADA_PROJECT</w:t>
+        <w:t xml:space="preserve">## here() starts at C:/Users/socce/Downloads/BIOS8060/CARTERCOLEMAN_MADA_PROJECT</w:t>
       </w:r>
     </w:p>
     <w:p>
@@ -207,7 +219,13 @@
         <w:rPr>
           <w:rStyle w:val="NormalTok"/>
         </w:rPr>
-        <w:t xml:space="preserve">(tidyverse)</w:t>
+        <w:t xml:space="preserve">(tidyverse) </w:t>
+      </w:r>
+      <w:r>
+        <w:rPr>
+          <w:rStyle w:val="CommentTok"/>
+        </w:rPr>
+        <w:t xml:space="preserve">#Working with multiple Tidy packages</w:t>
       </w:r>
     </w:p>
     <w:p>
@@ -256,7 +274,7 @@
         <w:rPr>
           <w:rStyle w:val="VerbatimChar"/>
         </w:rPr>
-        <w:t xml:space="preserve">## v readr   2.0.1</w:t>
+        <w:t xml:space="preserve">## v readr   2.0.2</w:t>
       </w:r>
     </w:p>
     <w:p>
@@ -302,7 +320,13 @@
         <w:rPr>
           <w:rStyle w:val="NormalTok"/>
         </w:rPr>
-        <w:t xml:space="preserve">(tidyr)</w:t>
+        <w:t xml:space="preserve">(tidyr) </w:t>
+      </w:r>
+      <w:r>
+        <w:rPr>
+          <w:rStyle w:val="CommentTok"/>
+        </w:rPr>
+        <w:t xml:space="preserve">#data cleaning</w:t>
       </w:r>
       <w:r>
         <w:br/>
@@ -317,7 +341,13 @@
         <w:rPr>
           <w:rStyle w:val="NormalTok"/>
         </w:rPr>
-        <w:t xml:space="preserve">(readr)</w:t>
+        <w:t xml:space="preserve">(readr) </w:t>
+      </w:r>
+      <w:r>
+        <w:rPr>
+          <w:rStyle w:val="CommentTok"/>
+        </w:rPr>
+        <w:t xml:space="preserve">#read in files</w:t>
       </w:r>
       <w:r>
         <w:br/>
@@ -332,7 +362,13 @@
         <w:rPr>
           <w:rStyle w:val="NormalTok"/>
         </w:rPr>
-        <w:t xml:space="preserve">(stringr)</w:t>
+        <w:t xml:space="preserve">(stringr) </w:t>
+      </w:r>
+      <w:r>
+        <w:rPr>
+          <w:rStyle w:val="CommentTok"/>
+        </w:rPr>
+        <w:t xml:space="preserve">#working with strings</w:t>
       </w:r>
       <w:r>
         <w:br/>
@@ -347,7 +383,13 @@
         <w:rPr>
           <w:rStyle w:val="NormalTok"/>
         </w:rPr>
-        <w:t xml:space="preserve">(gridExtra)</w:t>
+        <w:t xml:space="preserve">(gridExtra) </w:t>
+      </w:r>
+      <w:r>
+        <w:rPr>
+          <w:rStyle w:val="CommentTok"/>
+        </w:rPr>
+        <w:t xml:space="preserve">#grouping figure outputs together</w:t>
       </w:r>
     </w:p>
     <w:p>
@@ -415,6 +457,15 @@
       </w:pPr>
       <w:r>
         <w:rPr>
+          <w:rStyle w:val="CommentTok"/>
+        </w:rPr>
+        <w:t xml:space="preserve">#Creates locations from file pathways that the required data frame .RDS files are stored.</w:t>
+      </w:r>
+      <w:r>
+        <w:br/>
+      </w:r>
+      <w:r>
+        <w:rPr>
           <w:rStyle w:val="NormalTok"/>
         </w:rPr>
         <w:t xml:space="preserve">MIDO_location </w:t>
@@ -637,6 +688,15 @@
       </w:r>
       <w:r>
         <w:br/>
+      </w:r>
+      <w:r>
+        <w:br/>
+      </w:r>
+      <w:r>
+        <w:rPr>
+          <w:rStyle w:val="CommentTok"/>
+        </w:rPr>
+        <w:t xml:space="preserve">#Reads files called from defined locations</w:t>
       </w:r>
       <w:r>
         <w:br/>
@@ -802,7 +862,7 @@
     </w:p>
     <w:bookmarkEnd w:id="22"/>
     <w:bookmarkEnd w:id="23"/>
-    <w:bookmarkStart w:id="88" w:name="mido"/>
+    <w:bookmarkStart w:id="89" w:name="mido"/>
     <w:p>
       <w:pPr>
         <w:pStyle w:val="Heading2"/>
@@ -828,7 +888,7 @@
         <w:pStyle w:val="BodyText"/>
       </w:pPr>
     </w:p>
-    <w:bookmarkStart w:id="55" w:name="biological-indicator"/>
+    <w:bookmarkStart w:id="56" w:name="biological-indicator"/>
     <w:p>
       <w:pPr>
         <w:pStyle w:val="Heading3"/>
@@ -866,6 +926,15 @@
       <w:pPr>
         <w:pStyle w:val="SourceCode"/>
       </w:pPr>
+      <w:r>
+        <w:rPr>
+          <w:rStyle w:val="CommentTok"/>
+        </w:rPr>
+        <w:t xml:space="preserve">#Plot biological score vs. conductivity</w:t>
+      </w:r>
+      <w:r>
+        <w:br/>
+      </w:r>
       <w:r>
         <w:rPr>
           <w:rStyle w:val="NormalTok"/>
@@ -1271,6 +1340,15 @@
       </w:pPr>
       <w:r>
         <w:rPr>
+          <w:rStyle w:val="CommentTok"/>
+        </w:rPr>
+        <w:t xml:space="preserve">#Linear regression analysis for biological score versus conductivity.</w:t>
+      </w:r>
+      <w:r>
+        <w:br/>
+      </w:r>
+      <w:r>
+        <w:rPr>
           <w:rStyle w:val="NormalTok"/>
         </w:rPr>
         <w:t xml:space="preserve">BS_Con_lm </w:t>
@@ -1634,6 +1712,15 @@
       <w:pPr>
         <w:pStyle w:val="SourceCode"/>
       </w:pPr>
+      <w:r>
+        <w:rPr>
+          <w:rStyle w:val="CommentTok"/>
+        </w:rPr>
+        <w:t xml:space="preserve">#Plot biological score vs. turbidity</w:t>
+      </w:r>
+      <w:r>
+        <w:br/>
+      </w:r>
       <w:r>
         <w:rPr>
           <w:rStyle w:val="NormalTok"/>
@@ -3882,7 +3969,7 @@
       </w:pPr>
     </w:p>
     <w:bookmarkEnd w:id="39"/>
-    <w:bookmarkStart w:id="42" w:name="Xd86f0de5414303155e394a0672e6a2c9e5bff76"/>
+    <w:bookmarkStart w:id="41" w:name="Xd86f0de5414303155e394a0672e6a2c9e5bff76"/>
     <w:p>
       <w:pPr>
         <w:pStyle w:val="Heading4"/>
@@ -4236,18 +4323,26 @@
         </w:rPr>
         <w:t xml:space="preserve">E. Coli</w:t>
       </w:r>
-      <w:r>
-        <w:t xml:space="preserve"> </w:t>
-      </w:r>
-      <w:r>
-        <w:t xml:space="preserve"> </w:t>
-      </w:r>
-      <w:r>
-        <w:t xml:space="preserve">#### E. Coli Vs Conductivity</w:t>
-      </w:r>
-      <w:r>
-        <w:t xml:space="preserve"> </w:t>
-      </w:r>
+    </w:p>
+    <w:p>
+      <w:pPr>
+        <w:pStyle w:val="BodyText"/>
+      </w:pPr>
+    </w:p>
+    <w:bookmarkEnd w:id="41"/>
+    <w:bookmarkStart w:id="43" w:name="e.-coli-vs-conductivity"/>
+    <w:p>
+      <w:pPr>
+        <w:pStyle w:val="Heading4"/>
+      </w:pPr>
+      <w:r>
+        <w:t xml:space="preserve">E. Coli Vs Conductivity</w:t>
+      </w:r>
+    </w:p>
+    <w:p>
+      <w:pPr>
+        <w:pStyle w:val="FirstParagraph"/>
+      </w:pPr>
       <w:r>
         <w:rPr>
           <w:iCs/>
@@ -4610,7 +4705,7 @@
                     </pic:cNvPicPr>
                   </pic:nvPicPr>
                   <pic:blipFill>
-                    <a:blip r:embed="rId41"/>
+                    <a:blip r:embed="rId42"/>
                     <a:stretch>
                       <a:fillRect/>
                     </a:stretch>
@@ -4637,8 +4732,8 @@
         </w:drawing>
       </w:r>
     </w:p>
-    <w:bookmarkEnd w:id="42"/>
-    <w:bookmarkStart w:id="43" w:name="now-run-linear-regression-for-ecfu_con."/>
+    <w:bookmarkEnd w:id="43"/>
+    <w:bookmarkStart w:id="44" w:name="now-run-linear-regression-for-ecfu_con."/>
     <w:p>
       <w:pPr>
         <w:pStyle w:val="Heading4"/>
@@ -4888,8 +4983,8 @@
         <w:t xml:space="preserve">## F-statistic: 1.194 on 1 and 86 DF,  p-value: 0.2775</w:t>
       </w:r>
     </w:p>
-    <w:bookmarkEnd w:id="43"/>
-    <w:bookmarkStart w:id="44" w:name="X331d35cee9384da93a764f47df1ad31d316d30e"/>
+    <w:bookmarkEnd w:id="44"/>
+    <w:bookmarkStart w:id="45" w:name="X331d35cee9384da93a764f47df1ad31d316d30e"/>
     <w:p>
       <w:pPr>
         <w:pStyle w:val="Heading4"/>
@@ -4990,8 +5085,8 @@
         <w:pStyle w:val="FirstParagraph"/>
       </w:pPr>
     </w:p>
-    <w:bookmarkEnd w:id="44"/>
-    <w:bookmarkStart w:id="46" w:name="e.-coli-vs-turbidity"/>
+    <w:bookmarkEnd w:id="45"/>
+    <w:bookmarkStart w:id="47" w:name="e.-coli-vs-turbidity"/>
     <w:p>
       <w:pPr>
         <w:pStyle w:val="Heading4"/>
@@ -5366,7 +5461,7 @@
                     </pic:cNvPicPr>
                   </pic:nvPicPr>
                   <pic:blipFill>
-                    <a:blip r:embed="rId45"/>
+                    <a:blip r:embed="rId46"/>
                     <a:stretch>
                       <a:fillRect/>
                     </a:stretch>
@@ -5393,8 +5488,8 @@
         </w:drawing>
       </w:r>
     </w:p>
-    <w:bookmarkEnd w:id="46"/>
-    <w:bookmarkStart w:id="47" w:name="now-run-linear-regression-for-ecfu_turb."/>
+    <w:bookmarkEnd w:id="47"/>
+    <w:bookmarkStart w:id="48" w:name="now-run-linear-regression-for-ecfu_turb."/>
     <w:p>
       <w:pPr>
         <w:pStyle w:val="Heading4"/>
@@ -5644,8 +5739,8 @@
         <w:t xml:space="preserve">## F-statistic:  3.43 on 1 and 86 DF,  p-value: 0.06746</w:t>
       </w:r>
     </w:p>
-    <w:bookmarkEnd w:id="47"/>
-    <w:bookmarkStart w:id="48" w:name="Xd43e0ae7c9f6f3df4cdd347bffe835707cddb7a"/>
+    <w:bookmarkEnd w:id="48"/>
+    <w:bookmarkStart w:id="49" w:name="Xd43e0ae7c9f6f3df4cdd347bffe835707cddb7a"/>
     <w:p>
       <w:pPr>
         <w:pStyle w:val="Heading4"/>
@@ -5746,8 +5841,8 @@
         <w:pStyle w:val="FirstParagraph"/>
       </w:pPr>
     </w:p>
-    <w:bookmarkEnd w:id="48"/>
-    <w:bookmarkStart w:id="50" w:name="e.-coli-vs-nitrate-concentration"/>
+    <w:bookmarkEnd w:id="49"/>
+    <w:bookmarkStart w:id="51" w:name="e.-coli-vs-nitrate-concentration"/>
     <w:p>
       <w:pPr>
         <w:pStyle w:val="Heading4"/>
@@ -6156,7 +6251,7 @@
                     </pic:cNvPicPr>
                   </pic:nvPicPr>
                   <pic:blipFill>
-                    <a:blip r:embed="rId49"/>
+                    <a:blip r:embed="rId50"/>
                     <a:stretch>
                       <a:fillRect/>
                     </a:stretch>
@@ -6183,8 +6278,8 @@
         </w:drawing>
       </w:r>
     </w:p>
-    <w:bookmarkEnd w:id="50"/>
-    <w:bookmarkStart w:id="51" w:name="now-run-linear-regression-for-ecfu_no3."/>
+    <w:bookmarkEnd w:id="51"/>
+    <w:bookmarkStart w:id="52" w:name="now-run-linear-regression-for-ecfu_no3."/>
     <w:p>
       <w:pPr>
         <w:pStyle w:val="Heading4"/>
@@ -6434,8 +6529,8 @@
         <w:t xml:space="preserve">## F-statistic: 0.2821 on 1 and 86 DF,  p-value: 0.5967</w:t>
       </w:r>
     </w:p>
-    <w:bookmarkEnd w:id="51"/>
-    <w:bookmarkStart w:id="52" w:name="X30b226dbdf15c36d164f12c9bd487c9a7822cae"/>
+    <w:bookmarkEnd w:id="52"/>
+    <w:bookmarkStart w:id="53" w:name="X30b226dbdf15c36d164f12c9bd487c9a7822cae"/>
     <w:p>
       <w:pPr>
         <w:pStyle w:val="Heading4"/>
@@ -6536,8 +6631,8 @@
         <w:pStyle w:val="FirstParagraph"/>
       </w:pPr>
     </w:p>
-    <w:bookmarkEnd w:id="52"/>
-    <w:bookmarkStart w:id="54" w:name="X90acffdfc85657dd8264653423dd268cab80f2b"/>
+    <w:bookmarkEnd w:id="53"/>
+    <w:bookmarkStart w:id="55" w:name="X90acffdfc85657dd8264653423dd268cab80f2b"/>
     <w:p>
       <w:pPr>
         <w:pStyle w:val="Heading4"/>
@@ -6692,7 +6787,7 @@
                     </pic:cNvPicPr>
                   </pic:nvPicPr>
                   <pic:blipFill>
-                    <a:blip r:embed="rId53"/>
+                    <a:blip r:embed="rId54"/>
                     <a:stretch>
                       <a:fillRect/>
                     </a:stretch>
@@ -6879,9 +6974,9 @@
         <w:pStyle w:val="BodyText"/>
       </w:pPr>
     </w:p>
-    <w:bookmarkEnd w:id="54"/>
     <w:bookmarkEnd w:id="55"/>
-    <w:bookmarkStart w:id="73" w:name="biological-indicator-1"/>
+    <w:bookmarkEnd w:id="56"/>
+    <w:bookmarkStart w:id="74" w:name="biological-indicator-1"/>
     <w:p>
       <w:pPr>
         <w:pStyle w:val="Heading3"/>
@@ -6894,7 +6989,7 @@
         <w:t xml:space="preserve">Biological Indicator:</w:t>
       </w:r>
     </w:p>
-    <w:bookmarkStart w:id="57" w:name="biological-vs-conductivity-1"/>
+    <w:bookmarkStart w:id="58" w:name="biological-vs-conductivity-1"/>
     <w:p>
       <w:pPr>
         <w:pStyle w:val="Heading4"/>
@@ -7269,7 +7364,7 @@
                     </pic:cNvPicPr>
                   </pic:nvPicPr>
                   <pic:blipFill>
-                    <a:blip r:embed="rId56"/>
+                    <a:blip r:embed="rId57"/>
                     <a:stretch>
                       <a:fillRect/>
                     </a:stretch>
@@ -7296,8 +7391,8 @@
         </w:drawing>
       </w:r>
     </w:p>
-    <w:bookmarkEnd w:id="57"/>
-    <w:bookmarkStart w:id="58" w:name="now-run-linear-regression-for-n_bs_con."/>
+    <w:bookmarkEnd w:id="58"/>
+    <w:bookmarkStart w:id="59" w:name="now-run-linear-regression-for-n_bs_con."/>
     <w:p>
       <w:pPr>
         <w:pStyle w:val="Heading4"/>
@@ -7547,8 +7642,8 @@
         <w:t xml:space="preserve">## F-statistic:  15.4 on 1 and 33 DF,  p-value: 0.0004167</w:t>
       </w:r>
     </w:p>
-    <w:bookmarkEnd w:id="58"/>
-    <w:bookmarkStart w:id="59" w:name="Xc3f3b55c7e3c956ddc124ef504d68aaa974e8f1"/>
+    <w:bookmarkEnd w:id="59"/>
+    <w:bookmarkStart w:id="60" w:name="Xc3f3b55c7e3c956ddc124ef504d68aaa974e8f1"/>
     <w:p>
       <w:pPr>
         <w:pStyle w:val="Heading4"/>
@@ -7649,8 +7744,8 @@
         <w:pStyle w:val="FirstParagraph"/>
       </w:pPr>
     </w:p>
-    <w:bookmarkEnd w:id="59"/>
-    <w:bookmarkStart w:id="61" w:name="biological-vs-turbidity-1"/>
+    <w:bookmarkEnd w:id="60"/>
+    <w:bookmarkStart w:id="62" w:name="biological-vs-turbidity-1"/>
     <w:p>
       <w:pPr>
         <w:pStyle w:val="Heading4"/>
@@ -8025,7 +8120,7 @@
                     </pic:cNvPicPr>
                   </pic:nvPicPr>
                   <pic:blipFill>
-                    <a:blip r:embed="rId60"/>
+                    <a:blip r:embed="rId61"/>
                     <a:stretch>
                       <a:fillRect/>
                     </a:stretch>
@@ -8052,8 +8147,8 @@
         </w:drawing>
       </w:r>
     </w:p>
-    <w:bookmarkEnd w:id="61"/>
-    <w:bookmarkStart w:id="62" w:name="now-run-linear-regression-for-n_bs_turb."/>
+    <w:bookmarkEnd w:id="62"/>
+    <w:bookmarkStart w:id="63" w:name="now-run-linear-regression-for-n_bs_turb."/>
     <w:p>
       <w:pPr>
         <w:pStyle w:val="Heading4"/>
@@ -8303,8 +8398,8 @@
         <w:t xml:space="preserve">## F-statistic: 0.5826 on 1 and 33 DF,  p-value: 0.4507</w:t>
       </w:r>
     </w:p>
-    <w:bookmarkEnd w:id="62"/>
-    <w:bookmarkStart w:id="63" w:name="X8b587c58298996ae03529659b1bd098bb323510"/>
+    <w:bookmarkEnd w:id="63"/>
+    <w:bookmarkStart w:id="64" w:name="X8b587c58298996ae03529659b1bd098bb323510"/>
     <w:p>
       <w:pPr>
         <w:pStyle w:val="Heading4"/>
@@ -8405,8 +8500,8 @@
         <w:pStyle w:val="FirstParagraph"/>
       </w:pPr>
     </w:p>
-    <w:bookmarkEnd w:id="63"/>
-    <w:bookmarkStart w:id="65" w:name="biological-vs-nitrate-concentration-1"/>
+    <w:bookmarkEnd w:id="64"/>
+    <w:bookmarkStart w:id="66" w:name="biological-vs-nitrate-concentration-1"/>
     <w:p>
       <w:pPr>
         <w:pStyle w:val="Heading4"/>
@@ -8781,7 +8876,7 @@
                     </pic:cNvPicPr>
                   </pic:nvPicPr>
                   <pic:blipFill>
-                    <a:blip r:embed="rId64"/>
+                    <a:blip r:embed="rId65"/>
                     <a:stretch>
                       <a:fillRect/>
                     </a:stretch>
@@ -8808,8 +8903,8 @@
         </w:drawing>
       </w:r>
     </w:p>
-    <w:bookmarkEnd w:id="65"/>
-    <w:bookmarkStart w:id="66" w:name="now-run-linear-regression-for-n_bs_no3."/>
+    <w:bookmarkEnd w:id="66"/>
+    <w:bookmarkStart w:id="67" w:name="now-run-linear-regression-for-n_bs_no3."/>
     <w:p>
       <w:pPr>
         <w:pStyle w:val="Heading4"/>
@@ -9059,8 +9154,8 @@
         <w:t xml:space="preserve">## F-statistic: 3.368 on 1 and 33 DF,  p-value: 0.07548</w:t>
       </w:r>
     </w:p>
-    <w:bookmarkEnd w:id="66"/>
-    <w:bookmarkStart w:id="67" w:name="X1a867ad2bbd1d4eab7acc58e1abf7710e7afa2b"/>
+    <w:bookmarkEnd w:id="67"/>
+    <w:bookmarkStart w:id="68" w:name="X1a867ad2bbd1d4eab7acc58e1abf7710e7afa2b"/>
     <w:p>
       <w:pPr>
         <w:pStyle w:val="Heading4"/>
@@ -9161,8 +9256,8 @@
         <w:pStyle w:val="FirstParagraph"/>
       </w:pPr>
     </w:p>
-    <w:bookmarkEnd w:id="67"/>
-    <w:bookmarkStart w:id="69" w:name="biological-vs-e.-coli-cfu-1"/>
+    <w:bookmarkEnd w:id="68"/>
+    <w:bookmarkStart w:id="70" w:name="biological-vs-e.-coli-cfu-1"/>
     <w:p>
       <w:pPr>
         <w:pStyle w:val="Heading4"/>
@@ -9540,7 +9635,7 @@
                     </pic:cNvPicPr>
                   </pic:nvPicPr>
                   <pic:blipFill>
-                    <a:blip r:embed="rId68"/>
+                    <a:blip r:embed="rId69"/>
                     <a:stretch>
                       <a:fillRect/>
                     </a:stretch>
@@ -9567,8 +9662,8 @@
         </w:drawing>
       </w:r>
     </w:p>
-    <w:bookmarkEnd w:id="69"/>
-    <w:bookmarkStart w:id="70" w:name="now-run-linear-regression-for-n_bs_ecfu."/>
+    <w:bookmarkEnd w:id="70"/>
+    <w:bookmarkStart w:id="71" w:name="now-run-linear-regression-for-n_bs_ecfu."/>
     <w:p>
       <w:pPr>
         <w:pStyle w:val="Heading4"/>
@@ -9818,8 +9913,8 @@
         <w:t xml:space="preserve">## F-statistic: 0.158 on 1 and 33 DF,  p-value: 0.6936</w:t>
       </w:r>
     </w:p>
-    <w:bookmarkEnd w:id="70"/>
-    <w:bookmarkStart w:id="72" w:name="X50c1b23ab43e6639cc135d6c1382ddae81936bb"/>
+    <w:bookmarkEnd w:id="71"/>
+    <w:bookmarkStart w:id="73" w:name="X50c1b23ab43e6639cc135d6c1382ddae81936bb"/>
     <w:p>
       <w:pPr>
         <w:pStyle w:val="Heading4"/>
@@ -10014,7 +10109,7 @@
                     </pic:cNvPicPr>
                   </pic:nvPicPr>
                   <pic:blipFill>
-                    <a:blip r:embed="rId71"/>
+                    <a:blip r:embed="rId72"/>
                     <a:stretch>
                       <a:fillRect/>
                     </a:stretch>
@@ -10183,9 +10278,9 @@
         <w:t xml:space="preserve"> </w:t>
       </w:r>
     </w:p>
-    <w:bookmarkEnd w:id="72"/>
     <w:bookmarkEnd w:id="73"/>
-    <w:bookmarkStart w:id="87" w:name="e.-coli"/>
+    <w:bookmarkEnd w:id="74"/>
+    <w:bookmarkStart w:id="88" w:name="e.-coli"/>
     <w:p>
       <w:pPr>
         <w:pStyle w:val="Heading3"/>
@@ -10573,7 +10668,7 @@
                     </pic:cNvPicPr>
                   </pic:nvPicPr>
                   <pic:blipFill>
-                    <a:blip r:embed="rId74"/>
+                    <a:blip r:embed="rId75"/>
                     <a:stretch>
                       <a:fillRect/>
                     </a:stretch>
@@ -10600,7 +10695,7 @@
         </w:drawing>
       </w:r>
     </w:p>
-    <w:bookmarkStart w:id="75" w:name="X5ae073cca17e8b5652e441226c2d063fff1f3bb"/>
+    <w:bookmarkStart w:id="76" w:name="X5ae073cca17e8b5652e441226c2d063fff1f3bb"/>
     <w:p>
       <w:pPr>
         <w:pStyle w:val="Heading4"/>
@@ -10850,8 +10945,8 @@
         <w:t xml:space="preserve">## F-statistic: 1.739 on 1 and 33 DF,  p-value: 0.1963</w:t>
       </w:r>
     </w:p>
-    <w:bookmarkEnd w:id="75"/>
-    <w:bookmarkStart w:id="76" w:name="X6cd7b910631ef1885890d626571ea9b3148d350"/>
+    <w:bookmarkEnd w:id="76"/>
+    <w:bookmarkStart w:id="77" w:name="X6cd7b910631ef1885890d626571ea9b3148d350"/>
     <w:p>
       <w:pPr>
         <w:pStyle w:val="Heading4"/>
@@ -10952,8 +11047,8 @@
         <w:pStyle w:val="FirstParagraph"/>
       </w:pPr>
     </w:p>
-    <w:bookmarkEnd w:id="76"/>
-    <w:bookmarkStart w:id="78" w:name="e.-coli-vs-turbidity-1"/>
+    <w:bookmarkEnd w:id="77"/>
+    <w:bookmarkStart w:id="79" w:name="e.-coli-vs-turbidity-1"/>
     <w:p>
       <w:pPr>
         <w:pStyle w:val="Heading4"/>
@@ -11226,7 +11321,7 @@
                     </pic:cNvPicPr>
                   </pic:nvPicPr>
                   <pic:blipFill>
-                    <a:blip r:embed="rId77"/>
+                    <a:blip r:embed="rId78"/>
                     <a:stretch>
                       <a:fillRect/>
                     </a:stretch>
@@ -11253,8 +11348,8 @@
         </w:drawing>
       </w:r>
     </w:p>
-    <w:bookmarkEnd w:id="78"/>
-    <w:bookmarkStart w:id="79" w:name="X83548a342e2f1cc1fc658414274a6940183e6e6"/>
+    <w:bookmarkEnd w:id="79"/>
+    <w:bookmarkStart w:id="80" w:name="X83548a342e2f1cc1fc658414274a6940183e6e6"/>
     <w:p>
       <w:pPr>
         <w:pStyle w:val="Heading4"/>
@@ -11504,8 +11599,8 @@
         <w:t xml:space="preserve">## F-statistic: 6.444 on 1 and 33 DF,  p-value: 0.01603</w:t>
       </w:r>
     </w:p>
-    <w:bookmarkEnd w:id="79"/>
-    <w:bookmarkStart w:id="80" w:name="X53882db693184a46c24c80aa3596536ca1e713e"/>
+    <w:bookmarkEnd w:id="80"/>
+    <w:bookmarkStart w:id="81" w:name="X53882db693184a46c24c80aa3596536ca1e713e"/>
     <w:p>
       <w:pPr>
         <w:pStyle w:val="Heading4"/>
@@ -11606,8 +11701,8 @@
         <w:pStyle w:val="FirstParagraph"/>
       </w:pPr>
     </w:p>
-    <w:bookmarkEnd w:id="80"/>
-    <w:bookmarkStart w:id="82" w:name="e.-coli-vs-nitrate-concentration-1"/>
+    <w:bookmarkEnd w:id="81"/>
+    <w:bookmarkStart w:id="83" w:name="e.-coli-vs-nitrate-concentration-1"/>
     <w:p>
       <w:pPr>
         <w:pStyle w:val="Heading4"/>
@@ -11982,7 +12077,7 @@
                     </pic:cNvPicPr>
                   </pic:nvPicPr>
                   <pic:blipFill>
-                    <a:blip r:embed="rId81"/>
+                    <a:blip r:embed="rId82"/>
                     <a:stretch>
                       <a:fillRect/>
                     </a:stretch>
@@ -12009,8 +12104,8 @@
         </w:drawing>
       </w:r>
     </w:p>
-    <w:bookmarkEnd w:id="82"/>
-    <w:bookmarkStart w:id="83" w:name="X33841aa95354466136ec4a9314cc5b0448e887c"/>
+    <w:bookmarkEnd w:id="83"/>
+    <w:bookmarkStart w:id="84" w:name="X33841aa95354466136ec4a9314cc5b0448e887c"/>
     <w:p>
       <w:pPr>
         <w:pStyle w:val="Heading4"/>
@@ -12260,8 +12355,8 @@
         <w:t xml:space="preserve">## F-statistic: 0.493 on 1 and 33 DF,  p-value: 0.4875</w:t>
       </w:r>
     </w:p>
-    <w:bookmarkEnd w:id="83"/>
-    <w:bookmarkStart w:id="84" w:name="X80f6d33187861d59a641a4637bc6ff7d5ff3e16"/>
+    <w:bookmarkEnd w:id="84"/>
+    <w:bookmarkStart w:id="85" w:name="X80f6d33187861d59a641a4637bc6ff7d5ff3e16"/>
     <w:p>
       <w:pPr>
         <w:pStyle w:val="Heading4"/>
@@ -12362,8 +12457,8 @@
         <w:pStyle w:val="FirstParagraph"/>
       </w:pPr>
     </w:p>
-    <w:bookmarkEnd w:id="84"/>
-    <w:bookmarkStart w:id="86" w:name="Xb9dc4cd6bcb6af06c8f4d15bb7412ce4f559e9d"/>
+    <w:bookmarkEnd w:id="85"/>
+    <w:bookmarkStart w:id="87" w:name="Xb9dc4cd6bcb6af06c8f4d15bb7412ce4f559e9d"/>
     <w:p>
       <w:pPr>
         <w:pStyle w:val="Heading4"/>
@@ -12480,7 +12575,7 @@
                     </pic:cNvPicPr>
                   </pic:nvPicPr>
                   <pic:blipFill>
-                    <a:blip r:embed="rId85"/>
+                    <a:blip r:embed="rId86"/>
                     <a:stretch>
                       <a:fillRect/>
                     </a:stretch>
@@ -12646,10 +12741,10 @@
         <w:pStyle w:val="FirstParagraph"/>
       </w:pPr>
     </w:p>
-    <w:bookmarkEnd w:id="86"/>
     <w:bookmarkEnd w:id="87"/>
     <w:bookmarkEnd w:id="88"/>
-    <w:bookmarkStart w:id="125" w:name="bico"/>
+    <w:bookmarkEnd w:id="89"/>
+    <w:bookmarkStart w:id="126" w:name="bico"/>
     <w:p>
       <w:pPr>
         <w:pStyle w:val="Heading2"/>
@@ -12675,7 +12770,7 @@
         <w:pStyle w:val="BodyText"/>
       </w:pPr>
     </w:p>
-    <w:bookmarkStart w:id="107" w:name="biological-indicator-2"/>
+    <w:bookmarkStart w:id="108" w:name="biological-indicator-2"/>
     <w:p>
       <w:pPr>
         <w:pStyle w:val="Heading3"/>
@@ -12688,7 +12783,7 @@
         <w:t xml:space="preserve">Biological Indicator:</w:t>
       </w:r>
     </w:p>
-    <w:bookmarkStart w:id="90" w:name="biological-vs-conductivity-2"/>
+    <w:bookmarkStart w:id="91" w:name="biological-vs-conductivity-2"/>
     <w:p>
       <w:pPr>
         <w:pStyle w:val="Heading4"/>
@@ -13063,7 +13158,7 @@
                     </pic:cNvPicPr>
                   </pic:nvPicPr>
                   <pic:blipFill>
-                    <a:blip r:embed="rId89"/>
+                    <a:blip r:embed="rId90"/>
                     <a:stretch>
                       <a:fillRect/>
                     </a:stretch>
@@ -13090,8 +13185,8 @@
         </w:drawing>
       </w:r>
     </w:p>
-    <w:bookmarkEnd w:id="90"/>
-    <w:bookmarkStart w:id="91" w:name="now-run-linear-regression-for-b_bs_con."/>
+    <w:bookmarkEnd w:id="91"/>
+    <w:bookmarkStart w:id="92" w:name="now-run-linear-regression-for-b_bs_con."/>
     <w:p>
       <w:pPr>
         <w:pStyle w:val="Heading4"/>
@@ -13341,8 +13436,8 @@
         <w:t xml:space="preserve">## F-statistic: 0.03251 on 1 and 21 DF,  p-value: 0.8586</w:t>
       </w:r>
     </w:p>
-    <w:bookmarkEnd w:id="91"/>
-    <w:bookmarkStart w:id="92" w:name="X80e35289d564d7fd53c8a636a2e397bb4dc16c3"/>
+    <w:bookmarkEnd w:id="92"/>
+    <w:bookmarkStart w:id="93" w:name="X80e35289d564d7fd53c8a636a2e397bb4dc16c3"/>
     <w:p>
       <w:pPr>
         <w:pStyle w:val="Heading4"/>
@@ -13443,8 +13538,8 @@
         <w:pStyle w:val="FirstParagraph"/>
       </w:pPr>
     </w:p>
-    <w:bookmarkEnd w:id="92"/>
-    <w:bookmarkStart w:id="94" w:name="biological-vs-turbidity-2"/>
+    <w:bookmarkEnd w:id="93"/>
+    <w:bookmarkStart w:id="95" w:name="biological-vs-turbidity-2"/>
     <w:p>
       <w:pPr>
         <w:pStyle w:val="Heading4"/>
@@ -13819,7 +13914,7 @@
                     </pic:cNvPicPr>
                   </pic:nvPicPr>
                   <pic:blipFill>
-                    <a:blip r:embed="rId93"/>
+                    <a:blip r:embed="rId94"/>
                     <a:stretch>
                       <a:fillRect/>
                     </a:stretch>
@@ -13846,8 +13941,8 @@
         </w:drawing>
       </w:r>
     </w:p>
-    <w:bookmarkEnd w:id="94"/>
-    <w:bookmarkStart w:id="95" w:name="now-run-linear-regression-for-b_bs_turb."/>
+    <w:bookmarkEnd w:id="95"/>
+    <w:bookmarkStart w:id="96" w:name="now-run-linear-regression-for-b_bs_turb."/>
     <w:p>
       <w:pPr>
         <w:pStyle w:val="Heading4"/>
@@ -14097,8 +14192,8 @@
         <w:t xml:space="preserve">## F-statistic: 0.6316 on 1 and 21 DF,  p-value: 0.4357</w:t>
       </w:r>
     </w:p>
-    <w:bookmarkEnd w:id="95"/>
-    <w:bookmarkStart w:id="96" w:name="Xf1257ce42f204ff4f24c466e77622b5d9b86694"/>
+    <w:bookmarkEnd w:id="96"/>
+    <w:bookmarkStart w:id="97" w:name="Xf1257ce42f204ff4f24c466e77622b5d9b86694"/>
     <w:p>
       <w:pPr>
         <w:pStyle w:val="Heading4"/>
@@ -14199,8 +14294,8 @@
         <w:pStyle w:val="FirstParagraph"/>
       </w:pPr>
     </w:p>
-    <w:bookmarkEnd w:id="96"/>
-    <w:bookmarkStart w:id="98" w:name="biological-vs-nitrate-concentration-2"/>
+    <w:bookmarkEnd w:id="97"/>
+    <w:bookmarkStart w:id="99" w:name="biological-vs-nitrate-concentration-2"/>
     <w:p>
       <w:pPr>
         <w:pStyle w:val="Heading4"/>
@@ -14575,7 +14670,7 @@
                     </pic:cNvPicPr>
                   </pic:nvPicPr>
                   <pic:blipFill>
-                    <a:blip r:embed="rId97"/>
+                    <a:blip r:embed="rId98"/>
                     <a:stretch>
                       <a:fillRect/>
                     </a:stretch>
@@ -14602,8 +14697,8 @@
         </w:drawing>
       </w:r>
     </w:p>
-    <w:bookmarkEnd w:id="98"/>
-    <w:bookmarkStart w:id="99" w:name="now-run-linear-regression-for-b_bs_no3."/>
+    <w:bookmarkEnd w:id="99"/>
+    <w:bookmarkStart w:id="100" w:name="now-run-linear-regression-for-b_bs_no3."/>
     <w:p>
       <w:pPr>
         <w:pStyle w:val="Heading4"/>
@@ -14853,8 +14948,8 @@
         <w:t xml:space="preserve">## F-statistic: 0.0423 on 1 and 21 DF,  p-value: 0.839</w:t>
       </w:r>
     </w:p>
-    <w:bookmarkEnd w:id="99"/>
-    <w:bookmarkStart w:id="100" w:name="X9a654cb248c428fd706ea8fcd1817b9a5e252cf"/>
+    <w:bookmarkEnd w:id="100"/>
+    <w:bookmarkStart w:id="101" w:name="X9a654cb248c428fd706ea8fcd1817b9a5e252cf"/>
     <w:p>
       <w:pPr>
         <w:pStyle w:val="Heading4"/>
@@ -14955,8 +15050,8 @@
         <w:pStyle w:val="FirstParagraph"/>
       </w:pPr>
     </w:p>
-    <w:bookmarkEnd w:id="100"/>
-    <w:bookmarkStart w:id="102" w:name="biological-vs-e.-coli-cfu-2"/>
+    <w:bookmarkEnd w:id="101"/>
+    <w:bookmarkStart w:id="103" w:name="biological-vs-e.-coli-cfu-2"/>
     <w:p>
       <w:pPr>
         <w:pStyle w:val="Heading4"/>
@@ -15331,7 +15426,7 @@
                     </pic:cNvPicPr>
                   </pic:nvPicPr>
                   <pic:blipFill>
-                    <a:blip r:embed="rId101"/>
+                    <a:blip r:embed="rId102"/>
                     <a:stretch>
                       <a:fillRect/>
                     </a:stretch>
@@ -15358,8 +15453,8 @@
         </w:drawing>
       </w:r>
     </w:p>
-    <w:bookmarkEnd w:id="102"/>
-    <w:bookmarkStart w:id="103" w:name="now-run-linear-regression-for-b_bs_ecfu."/>
+    <w:bookmarkEnd w:id="103"/>
+    <w:bookmarkStart w:id="104" w:name="now-run-linear-regression-for-b_bs_ecfu."/>
     <w:p>
       <w:pPr>
         <w:pStyle w:val="Heading4"/>
@@ -15609,8 +15704,8 @@
         <w:t xml:space="preserve">## F-statistic: 1.808 on 1 and 21 DF,  p-value: 0.1931</w:t>
       </w:r>
     </w:p>
-    <w:bookmarkEnd w:id="103"/>
-    <w:bookmarkStart w:id="104" w:name="X2df30170d05a5b740c736a1d7eb3a8012a747b0"/>
+    <w:bookmarkEnd w:id="104"/>
+    <w:bookmarkStart w:id="105" w:name="X2df30170d05a5b740c736a1d7eb3a8012a747b0"/>
     <w:p>
       <w:pPr>
         <w:pStyle w:val="Heading4"/>
@@ -15682,8 +15777,8 @@
         <w:pStyle w:val="FirstParagraph"/>
       </w:pPr>
     </w:p>
-    <w:bookmarkEnd w:id="104"/>
-    <w:bookmarkStart w:id="106" w:name="Xd8ca69ed56eb188f145422feba4206a9957da08"/>
+    <w:bookmarkEnd w:id="105"/>
+    <w:bookmarkStart w:id="107" w:name="Xd8ca69ed56eb188f145422feba4206a9957da08"/>
     <w:p>
       <w:pPr>
         <w:pStyle w:val="Heading4"/>
@@ -15809,7 +15904,7 @@
                     </pic:cNvPicPr>
                   </pic:nvPicPr>
                   <pic:blipFill>
-                    <a:blip r:embed="rId105"/>
+                    <a:blip r:embed="rId106"/>
                     <a:stretch>
                       <a:fillRect/>
                     </a:stretch>
@@ -15975,9 +16070,9 @@
         <w:pStyle w:val="FirstParagraph"/>
       </w:pPr>
     </w:p>
-    <w:bookmarkEnd w:id="106"/>
     <w:bookmarkEnd w:id="107"/>
-    <w:bookmarkStart w:id="123" w:name="e.-coli-1"/>
+    <w:bookmarkEnd w:id="108"/>
+    <w:bookmarkStart w:id="124" w:name="e.-coli-1"/>
     <w:p>
       <w:pPr>
         <w:pStyle w:val="Heading3"/>
@@ -16365,7 +16460,7 @@
                     </pic:cNvPicPr>
                   </pic:nvPicPr>
                   <pic:blipFill>
-                    <a:blip r:embed="rId108"/>
+                    <a:blip r:embed="rId109"/>
                     <a:stretch>
                       <a:fillRect/>
                     </a:stretch>
@@ -16392,7 +16487,7 @@
         </w:drawing>
       </w:r>
     </w:p>
-    <w:bookmarkStart w:id="109" w:name="X08c9e063a43f8b43fd576af265170f710a3376e"/>
+    <w:bookmarkStart w:id="110" w:name="X08c9e063a43f8b43fd576af265170f710a3376e"/>
     <w:p>
       <w:pPr>
         <w:pStyle w:val="Heading4"/>
@@ -16624,8 +16719,8 @@
         <w:t xml:space="preserve">## F-statistic: 0.01649 on 1 and 21 DF,  p-value: 0.899</w:t>
       </w:r>
     </w:p>
-    <w:bookmarkEnd w:id="109"/>
-    <w:bookmarkStart w:id="110" w:name="Xc691a4ab8a063f48902c9b6bc9e83ea7dc0d330"/>
+    <w:bookmarkEnd w:id="110"/>
+    <w:bookmarkStart w:id="111" w:name="Xc691a4ab8a063f48902c9b6bc9e83ea7dc0d330"/>
     <w:p>
       <w:pPr>
         <w:pStyle w:val="Heading4"/>
@@ -16726,8 +16821,8 @@
         <w:pStyle w:val="FirstParagraph"/>
       </w:pPr>
     </w:p>
-    <w:bookmarkEnd w:id="110"/>
-    <w:bookmarkStart w:id="112" w:name="e.-coli-vs-turbidity-2"/>
+    <w:bookmarkEnd w:id="111"/>
+    <w:bookmarkStart w:id="113" w:name="e.-coli-vs-turbidity-2"/>
     <w:p>
       <w:pPr>
         <w:pStyle w:val="Heading4"/>
@@ -17102,7 +17197,7 @@
                     </pic:cNvPicPr>
                   </pic:nvPicPr>
                   <pic:blipFill>
-                    <a:blip r:embed="rId111"/>
+                    <a:blip r:embed="rId112"/>
                     <a:stretch>
                       <a:fillRect/>
                     </a:stretch>
@@ -17129,8 +17224,8 @@
         </w:drawing>
       </w:r>
     </w:p>
-    <w:bookmarkEnd w:id="112"/>
-    <w:bookmarkStart w:id="113" w:name="Xe1ce254e1d4523686ab76e48d61afac78a7f94b"/>
+    <w:bookmarkEnd w:id="113"/>
+    <w:bookmarkStart w:id="114" w:name="Xe1ce254e1d4523686ab76e48d61afac78a7f94b"/>
     <w:p>
       <w:pPr>
         <w:pStyle w:val="Heading4"/>
@@ -17380,8 +17475,8 @@
         <w:t xml:space="preserve">## F-statistic: 7.177 on 1 and 21 DF,  p-value: 0.01405</w:t>
       </w:r>
     </w:p>
-    <w:bookmarkEnd w:id="113"/>
-    <w:bookmarkStart w:id="114" w:name="X30003eb60cfc1da72424d262e1188eb75aaa433"/>
+    <w:bookmarkEnd w:id="114"/>
+    <w:bookmarkStart w:id="115" w:name="X30003eb60cfc1da72424d262e1188eb75aaa433"/>
     <w:p>
       <w:pPr>
         <w:pStyle w:val="Heading4"/>
@@ -17482,8 +17577,8 @@
         <w:pStyle w:val="FirstParagraph"/>
       </w:pPr>
     </w:p>
-    <w:bookmarkEnd w:id="114"/>
-    <w:bookmarkStart w:id="116" w:name="e.-coli-vs-nitrate-concentration-2"/>
+    <w:bookmarkEnd w:id="115"/>
+    <w:bookmarkStart w:id="117" w:name="e.-coli-vs-nitrate-concentration-2"/>
     <w:p>
       <w:pPr>
         <w:pStyle w:val="Heading4"/>
@@ -17858,7 +17953,7 @@
                     </pic:cNvPicPr>
                   </pic:nvPicPr>
                   <pic:blipFill>
-                    <a:blip r:embed="rId115"/>
+                    <a:blip r:embed="rId116"/>
                     <a:stretch>
                       <a:fillRect/>
                     </a:stretch>
@@ -17885,8 +17980,8 @@
         </w:drawing>
       </w:r>
     </w:p>
-    <w:bookmarkEnd w:id="116"/>
-    <w:bookmarkStart w:id="117" w:name="X0388906b503f2ac5e45e1470e1cce87c56a93f1"/>
+    <w:bookmarkEnd w:id="117"/>
+    <w:bookmarkStart w:id="118" w:name="X0388906b503f2ac5e45e1470e1cce87c56a93f1"/>
     <w:p>
       <w:pPr>
         <w:pStyle w:val="Heading4"/>
@@ -18136,8 +18231,8 @@
         <w:t xml:space="preserve">## F-statistic: 0.9808 on 1 and 21 DF,  p-value: 0.3333</w:t>
       </w:r>
     </w:p>
-    <w:bookmarkEnd w:id="117"/>
-    <w:bookmarkStart w:id="118" w:name="X9f1c9fb1590ce86c0de048a4a4d968d7d066b59"/>
+    <w:bookmarkEnd w:id="118"/>
+    <w:bookmarkStart w:id="119" w:name="X9f1c9fb1590ce86c0de048a4a4d968d7d066b59"/>
     <w:p>
       <w:pPr>
         <w:pStyle w:val="Heading4"/>
@@ -18238,8 +18333,8 @@
         <w:pStyle w:val="FirstParagraph"/>
       </w:pPr>
     </w:p>
-    <w:bookmarkEnd w:id="118"/>
-    <w:bookmarkStart w:id="120" w:name="X652ea31bf2450aafb7e6b4295b1ccec094a19b4"/>
+    <w:bookmarkEnd w:id="119"/>
+    <w:bookmarkStart w:id="121" w:name="X652ea31bf2450aafb7e6b4295b1ccec094a19b4"/>
     <w:p>
       <w:pPr>
         <w:pStyle w:val="Heading4"/>
@@ -18356,7 +18451,7 @@
                     </pic:cNvPicPr>
                   </pic:nvPicPr>
                   <pic:blipFill>
-                    <a:blip r:embed="rId119"/>
+                    <a:blip r:embed="rId120"/>
                     <a:stretch>
                       <a:fillRect/>
                     </a:stretch>
@@ -19289,8 +19384,8 @@
         <w:t xml:space="preserve"> ECFU_Turb_location)</w:t>
       </w:r>
     </w:p>
-    <w:bookmarkEnd w:id="120"/>
-    <w:bookmarkStart w:id="121" w:name="bico-1"/>
+    <w:bookmarkEnd w:id="121"/>
+    <w:bookmarkStart w:id="122" w:name="bico-1"/>
     <w:p>
       <w:pPr>
         <w:pStyle w:val="Heading4"/>
@@ -20056,8 +20151,8 @@
         <w:t xml:space="preserve"> B_ECFU_Turb_location)</w:t>
       </w:r>
     </w:p>
-    <w:bookmarkEnd w:id="121"/>
-    <w:bookmarkStart w:id="122" w:name="noro"/>
+    <w:bookmarkEnd w:id="122"/>
+    <w:bookmarkStart w:id="123" w:name="noro"/>
     <w:p>
       <w:pPr>
         <w:pStyle w:val="Heading4"/>
@@ -20834,9 +20929,9 @@
         <w:t xml:space="preserve">### In summary, exploration of correlation of stream health indicators showed that most interactions were non-significant. However, it is to be noted that the ECFU and turbidity interaction was significantly positive. In further analysis, this may serve as a check to show that correlative analyses are robust enough with data provided. In aquatic microbiology, the positive relationship between ECFU growth and turbidity is generally accepted because the more bacteria that grow in the water column, the cloudier it will be.</w:t>
       </w:r>
     </w:p>
-    <w:bookmarkEnd w:id="122"/>
     <w:bookmarkEnd w:id="123"/>
-    <w:bookmarkStart w:id="124" w:name="X5a60f66a6ed5fffc4b27522431eed0d3064cf9a"/>
+    <w:bookmarkEnd w:id="124"/>
+    <w:bookmarkStart w:id="125" w:name="X5a60f66a6ed5fffc4b27522431eed0d3064cf9a"/>
     <w:p>
       <w:pPr>
         <w:pStyle w:val="Heading3"/>
@@ -20845,9 +20940,9 @@
         <w:t xml:space="preserve">Additionally, there was a weird significant correlation between biological score and conductivity at the NORO site only. The relationship is negative, meaning that biological score decreased as conductivity increases, which make sense. However, NORO was the only site to show this interaction as significant.</w:t>
       </w:r>
     </w:p>
-    <w:bookmarkEnd w:id="124"/>
     <w:bookmarkEnd w:id="125"/>
     <w:bookmarkEnd w:id="126"/>
+    <w:bookmarkEnd w:id="127"/>
     <w:sectPr/>
   </w:body>
 </w:document>

</xml_diff>